<commit_message>
Working on Map Generation. New tile sets added as well.
</commit_message>
<xml_diff>
--- a/Escape Fort Thunder.docx
+++ b/Escape Fort Thunder.docx
@@ -1716,6 +1716,15 @@
                 <w:szCs w:val="20"/>
               </w:rPr>
             </w:pPr>
+            <w:r>
+              <w:rPr>
+                <w:rFonts w:asciiTheme="majorHAnsi" w:hAnsiTheme="majorHAnsi" w:cstheme="majorHAnsi"/>
+                <w:color w:val="000000"/>
+                <w:sz w:val="20"/>
+                <w:szCs w:val="20"/>
+              </w:rPr>
+              <w:t>=</w:t>
+            </w:r>
           </w:p>
         </w:tc>
         <w:tc>
@@ -1741,6 +1750,15 @@
                 <w:szCs w:val="20"/>
               </w:rPr>
             </w:pPr>
+            <w:r>
+              <w:rPr>
+                <w:rFonts w:asciiTheme="majorHAnsi" w:hAnsiTheme="majorHAnsi" w:cstheme="majorHAnsi"/>
+                <w:color w:val="000000"/>
+                <w:sz w:val="20"/>
+                <w:szCs w:val="20"/>
+              </w:rPr>
+              <w:t>Horizontal Door</w:t>
+            </w:r>
           </w:p>
         </w:tc>
         <w:tc>
@@ -1806,6 +1824,15 @@
                 <w:szCs w:val="20"/>
               </w:rPr>
             </w:pPr>
+            <w:r>
+              <w:rPr>
+                <w:rFonts w:asciiTheme="majorHAnsi" w:hAnsiTheme="majorHAnsi" w:cstheme="majorHAnsi"/>
+                <w:color w:val="000000"/>
+                <w:sz w:val="20"/>
+                <w:szCs w:val="20"/>
+              </w:rPr>
+              <w:t>1</w:t>
+            </w:r>
           </w:p>
         </w:tc>
         <w:tc>
@@ -1831,6 +1858,15 @@
                 <w:szCs w:val="20"/>
               </w:rPr>
             </w:pPr>
+            <w:r>
+              <w:rPr>
+                <w:rFonts w:asciiTheme="majorHAnsi" w:hAnsiTheme="majorHAnsi" w:cstheme="majorHAnsi"/>
+                <w:color w:val="000000"/>
+                <w:sz w:val="20"/>
+                <w:szCs w:val="20"/>
+              </w:rPr>
+              <w:t>Vertical Door</w:t>
+            </w:r>
           </w:p>
         </w:tc>
         <w:tc>
@@ -1896,6 +1932,15 @@
                 <w:szCs w:val="20"/>
               </w:rPr>
             </w:pPr>
+            <w:r>
+              <w:rPr>
+                <w:rFonts w:asciiTheme="majorHAnsi" w:hAnsiTheme="majorHAnsi" w:cstheme="majorHAnsi"/>
+                <w:color w:val="000000"/>
+                <w:sz w:val="20"/>
+                <w:szCs w:val="20"/>
+              </w:rPr>
+              <w:t>d</w:t>
+            </w:r>
           </w:p>
         </w:tc>
         <w:tc>
@@ -1922,6 +1967,16 @@
                 <w:szCs w:val="20"/>
               </w:rPr>
             </w:pPr>
+            <w:r>
+              <w:rPr>
+                <w:rFonts w:asciiTheme="majorHAnsi" w:hAnsiTheme="majorHAnsi" w:cstheme="majorHAnsi"/>
+                <w:webHidden/>
+                <w:color w:val="000000"/>
+                <w:sz w:val="20"/>
+                <w:szCs w:val="20"/>
+              </w:rPr>
+              <w:t>Dirt</w:t>
+            </w:r>
           </w:p>
         </w:tc>
         <w:tc>
@@ -1977,6 +2032,15 @@
                 <w:szCs w:val="20"/>
               </w:rPr>
             </w:pPr>
+            <w:r>
+              <w:rPr>
+                <w:rFonts w:asciiTheme="majorHAnsi" w:hAnsiTheme="majorHAnsi" w:cstheme="majorHAnsi"/>
+                <w:color w:val="000000"/>
+                <w:sz w:val="20"/>
+                <w:szCs w:val="20"/>
+              </w:rPr>
+              <w:t>g</w:t>
+            </w:r>
           </w:p>
         </w:tc>
         <w:tc>
@@ -2003,6 +2067,16 @@
                 <w:szCs w:val="20"/>
               </w:rPr>
             </w:pPr>
+            <w:r>
+              <w:rPr>
+                <w:rFonts w:asciiTheme="majorHAnsi" w:hAnsiTheme="majorHAnsi" w:cstheme="majorHAnsi"/>
+                <w:webHidden/>
+                <w:color w:val="000000"/>
+                <w:sz w:val="20"/>
+                <w:szCs w:val="20"/>
+              </w:rPr>
+              <w:t>Grass</w:t>
+            </w:r>
           </w:p>
         </w:tc>
         <w:tc>
@@ -2058,6 +2132,15 @@
                 <w:szCs w:val="20"/>
               </w:rPr>
             </w:pPr>
+            <w:r>
+              <w:rPr>
+                <w:rFonts w:asciiTheme="majorHAnsi" w:hAnsiTheme="majorHAnsi" w:cstheme="majorHAnsi"/>
+                <w:color w:val="000000"/>
+                <w:sz w:val="20"/>
+                <w:szCs w:val="20"/>
+              </w:rPr>
+              <w:t>a</w:t>
+            </w:r>
           </w:p>
         </w:tc>
         <w:tc>
@@ -2083,6 +2166,15 @@
                 <w:szCs w:val="20"/>
               </w:rPr>
             </w:pPr>
+            <w:r>
+              <w:rPr>
+                <w:rFonts w:asciiTheme="majorHAnsi" w:hAnsiTheme="majorHAnsi" w:cstheme="majorHAnsi"/>
+                <w:color w:val="000000"/>
+                <w:sz w:val="20"/>
+                <w:szCs w:val="20"/>
+              </w:rPr>
+              <w:t>Asphalt</w:t>
+            </w:r>
           </w:p>
         </w:tc>
         <w:tc>
@@ -2148,6 +2240,15 @@
                 <w:szCs w:val="20"/>
               </w:rPr>
             </w:pPr>
+            <w:r>
+              <w:rPr>
+                <w:rFonts w:asciiTheme="majorHAnsi" w:hAnsiTheme="majorHAnsi" w:cstheme="majorHAnsi"/>
+                <w:color w:val="000000"/>
+                <w:sz w:val="20"/>
+                <w:szCs w:val="20"/>
+              </w:rPr>
+              <w:t>w</w:t>
+            </w:r>
           </w:p>
         </w:tc>
         <w:tc>
@@ -2173,6 +2274,15 @@
                 <w:szCs w:val="20"/>
               </w:rPr>
             </w:pPr>
+            <w:r>
+              <w:rPr>
+                <w:rFonts w:asciiTheme="majorHAnsi" w:hAnsiTheme="majorHAnsi" w:cstheme="majorHAnsi"/>
+                <w:color w:val="000000"/>
+                <w:sz w:val="20"/>
+                <w:szCs w:val="20"/>
+              </w:rPr>
+              <w:t>Wood Floor</w:t>
+            </w:r>
           </w:p>
         </w:tc>
         <w:tc>
@@ -2228,6 +2338,15 @@
                 <w:szCs w:val="20"/>
               </w:rPr>
             </w:pPr>
+            <w:r>
+              <w:rPr>
+                <w:rFonts w:asciiTheme="majorHAnsi" w:hAnsiTheme="majorHAnsi" w:cstheme="majorHAnsi"/>
+                <w:color w:val="000000"/>
+                <w:sz w:val="20"/>
+                <w:szCs w:val="20"/>
+              </w:rPr>
+              <w:t>s</w:t>
+            </w:r>
           </w:p>
         </w:tc>
         <w:tc>
@@ -2253,6 +2372,15 @@
                 <w:szCs w:val="20"/>
               </w:rPr>
             </w:pPr>
+            <w:r>
+              <w:rPr>
+                <w:rFonts w:asciiTheme="majorHAnsi" w:hAnsiTheme="majorHAnsi" w:cstheme="majorHAnsi"/>
+                <w:color w:val="000000"/>
+                <w:sz w:val="20"/>
+                <w:szCs w:val="20"/>
+              </w:rPr>
+              <w:t>Stone Floor</w:t>
+            </w:r>
           </w:p>
         </w:tc>
         <w:tc>
@@ -3067,12 +3195,14 @@
             <w:tcW w:w="1795" w:type="dxa"/>
           </w:tcPr>
           <w:p>
+            <w:proofErr w:type="spellStart"/>
             <w:r>
               <w:t>fort</w:t>
             </w:r>
             <w:r>
               <w:t>Size</w:t>
             </w:r>
+            <w:proofErr w:type="spellEnd"/>
           </w:p>
         </w:tc>
         <w:tc>
@@ -3133,6 +3263,7 @@
             <w:tcW w:w="1795" w:type="dxa"/>
           </w:tcPr>
           <w:p>
+            <w:proofErr w:type="spellStart"/>
             <w:r>
               <w:t>fort</w:t>
             </w:r>
@@ -3142,6 +3273,7 @@
             <w:r>
               <w:t>ostility</w:t>
             </w:r>
+            <w:proofErr w:type="spellEnd"/>
           </w:p>
         </w:tc>
         <w:tc>
@@ -3181,9 +3313,12 @@
             <w:tcW w:w="1795" w:type="dxa"/>
           </w:tcPr>
           <w:p>
-            <w:r>
+            <w:proofErr w:type="spellStart"/>
+            <w:r>
+              <w:lastRenderedPageBreak/>
               <w:t>lootPercentage</w:t>
             </w:r>
+            <w:proofErr w:type="spellEnd"/>
           </w:p>
         </w:tc>
         <w:tc>
@@ -3340,9 +3475,11 @@
             <w:tcW w:w="1874" w:type="dxa"/>
           </w:tcPr>
           <w:p>
+            <w:proofErr w:type="spellStart"/>
             <w:r>
               <w:t>groundTileSprite</w:t>
             </w:r>
+            <w:proofErr w:type="spellEnd"/>
           </w:p>
         </w:tc>
         <w:tc>
@@ -3382,9 +3519,11 @@
             <w:tcW w:w="1874" w:type="dxa"/>
           </w:tcPr>
           <w:p>
+            <w:proofErr w:type="spellStart"/>
             <w:r>
               <w:t>playerHasSeen</w:t>
             </w:r>
+            <w:proofErr w:type="spellEnd"/>
           </w:p>
         </w:tc>
         <w:tc>
@@ -3424,9 +3563,11 @@
             <w:tcW w:w="1874" w:type="dxa"/>
           </w:tcPr>
           <w:p>
+            <w:proofErr w:type="spellStart"/>
             <w:r>
               <w:t>itemsOnFloor</w:t>
             </w:r>
+            <w:proofErr w:type="spellEnd"/>
           </w:p>
         </w:tc>
         <w:tc>
@@ -3472,9 +3613,11 @@
             <w:tcW w:w="1874" w:type="dxa"/>
           </w:tcPr>
           <w:p>
+            <w:proofErr w:type="spellStart"/>
             <w:r>
               <w:t>floorMaterial</w:t>
             </w:r>
+            <w:proofErr w:type="spellEnd"/>
           </w:p>
         </w:tc>
         <w:tc>
@@ -3492,9 +3635,11 @@
             <w:tcW w:w="1910" w:type="dxa"/>
           </w:tcPr>
           <w:p>
+            <w:proofErr w:type="spellStart"/>
             <w:r>
               <w:t>FloorMaterial</w:t>
             </w:r>
+            <w:proofErr w:type="spellEnd"/>
           </w:p>
         </w:tc>
         <w:tc>
@@ -3514,9 +3659,11 @@
             <w:tcW w:w="1874" w:type="dxa"/>
           </w:tcPr>
           <w:p>
+            <w:proofErr w:type="spellStart"/>
             <w:r>
               <w:t>tileIsEmpty</w:t>
             </w:r>
+            <w:proofErr w:type="spellEnd"/>
           </w:p>
         </w:tc>
         <w:tc>
@@ -3690,9 +3837,11 @@
             <w:tcW w:w="2697" w:type="dxa"/>
           </w:tcPr>
           <w:p>
+            <w:proofErr w:type="spellStart"/>
             <w:r>
               <w:t>nameOfMaterial</w:t>
             </w:r>
+            <w:proofErr w:type="spellEnd"/>
           </w:p>
         </w:tc>
         <w:tc>
@@ -3732,9 +3881,11 @@
             <w:tcW w:w="2697" w:type="dxa"/>
           </w:tcPr>
           <w:p>
+            <w:proofErr w:type="spellStart"/>
             <w:r>
               <w:t>materialDescription</w:t>
             </w:r>
+            <w:proofErr w:type="spellEnd"/>
           </w:p>
         </w:tc>
         <w:tc>
@@ -3827,7 +3978,6 @@
         <w:ind w:firstLine="720"/>
       </w:pPr>
       <w:r>
-        <w:lastRenderedPageBreak/>
         <w:t>Unit</w:t>
       </w:r>
     </w:p>
@@ -4118,8 +4268,13 @@
           </w:tcPr>
           <w:p>
             <w:r>
-              <w:t>0 - MaxHealth</w:t>
-            </w:r>
+              <w:t xml:space="preserve">0 - </w:t>
+            </w:r>
+            <w:proofErr w:type="spellStart"/>
+            <w:r>
+              <w:t>MaxHealth</w:t>
+            </w:r>
+            <w:proofErr w:type="spellEnd"/>
           </w:p>
         </w:tc>
       </w:tr>
@@ -4129,9 +4284,11 @@
             <w:tcW w:w="1525" w:type="dxa"/>
           </w:tcPr>
           <w:p>
+            <w:proofErr w:type="spellStart"/>
             <w:r>
               <w:t>maxHealth</w:t>
             </w:r>
+            <w:proofErr w:type="spellEnd"/>
           </w:p>
         </w:tc>
         <w:tc>
@@ -4171,9 +4328,11 @@
             <w:tcW w:w="1525" w:type="dxa"/>
           </w:tcPr>
           <w:p>
+            <w:proofErr w:type="spellStart"/>
             <w:r>
               <w:t>visionDistance</w:t>
             </w:r>
+            <w:proofErr w:type="spellEnd"/>
           </w:p>
         </w:tc>
         <w:tc>
@@ -4266,7 +4425,15 @@
           </w:tcPr>
           <w:p>
             <w:r>
-              <w:t>Unit needs to consume food to keep this up, or starve.</w:t>
+              <w:t xml:space="preserve">Unit needs to consume food to keep this </w:t>
+            </w:r>
+            <w:proofErr w:type="gramStart"/>
+            <w:r>
+              <w:t>up, or</w:t>
+            </w:r>
+            <w:proofErr w:type="gramEnd"/>
+            <w:r>
+              <w:t xml:space="preserve"> starve.</w:t>
             </w:r>
           </w:p>
         </w:tc>
@@ -4443,9 +4610,11 @@
             <w:tcW w:w="1037" w:type="dxa"/>
           </w:tcPr>
           <w:p>
+            <w:proofErr w:type="spellStart"/>
             <w:r>
               <w:t>BodyPart</w:t>
             </w:r>
+            <w:proofErr w:type="spellEnd"/>
           </w:p>
         </w:tc>
         <w:tc>
@@ -4466,6 +4635,7 @@
           </w:tcPr>
           <w:p>
             <w:r>
+              <w:lastRenderedPageBreak/>
               <w:t>torso</w:t>
             </w:r>
           </w:p>
@@ -4485,9 +4655,11 @@
             <w:tcW w:w="1037" w:type="dxa"/>
           </w:tcPr>
           <w:p>
+            <w:proofErr w:type="spellStart"/>
             <w:r>
               <w:t>BodyPart</w:t>
             </w:r>
+            <w:proofErr w:type="spellEnd"/>
           </w:p>
         </w:tc>
         <w:tc>
@@ -4507,9 +4679,11 @@
             <w:tcW w:w="1525" w:type="dxa"/>
           </w:tcPr>
           <w:p>
+            <w:proofErr w:type="spellStart"/>
             <w:r>
               <w:t>armRight</w:t>
             </w:r>
+            <w:proofErr w:type="spellEnd"/>
           </w:p>
         </w:tc>
         <w:tc>
@@ -4527,9 +4701,11 @@
             <w:tcW w:w="1037" w:type="dxa"/>
           </w:tcPr>
           <w:p>
+            <w:proofErr w:type="spellStart"/>
             <w:r>
               <w:t>BodyPart</w:t>
             </w:r>
+            <w:proofErr w:type="spellEnd"/>
           </w:p>
         </w:tc>
         <w:tc>
@@ -4549,9 +4725,11 @@
             <w:tcW w:w="1525" w:type="dxa"/>
           </w:tcPr>
           <w:p>
+            <w:proofErr w:type="spellStart"/>
             <w:r>
               <w:t>armLeft</w:t>
             </w:r>
+            <w:proofErr w:type="spellEnd"/>
           </w:p>
         </w:tc>
         <w:tc>
@@ -4569,9 +4747,11 @@
             <w:tcW w:w="1037" w:type="dxa"/>
           </w:tcPr>
           <w:p>
+            <w:proofErr w:type="spellStart"/>
             <w:r>
               <w:t>BodyPart</w:t>
             </w:r>
+            <w:proofErr w:type="spellEnd"/>
           </w:p>
         </w:tc>
         <w:tc>
@@ -4591,9 +4771,11 @@
             <w:tcW w:w="1525" w:type="dxa"/>
           </w:tcPr>
           <w:p>
+            <w:proofErr w:type="spellStart"/>
             <w:r>
               <w:t>legRight</w:t>
             </w:r>
+            <w:proofErr w:type="spellEnd"/>
           </w:p>
         </w:tc>
         <w:tc>
@@ -4611,9 +4793,11 @@
             <w:tcW w:w="1037" w:type="dxa"/>
           </w:tcPr>
           <w:p>
+            <w:proofErr w:type="spellStart"/>
             <w:r>
               <w:t>BodyPart</w:t>
             </w:r>
+            <w:proofErr w:type="spellEnd"/>
           </w:p>
         </w:tc>
         <w:tc>
@@ -4633,9 +4817,11 @@
             <w:tcW w:w="1525" w:type="dxa"/>
           </w:tcPr>
           <w:p>
+            <w:proofErr w:type="spellStart"/>
             <w:r>
               <w:t>legLeft</w:t>
             </w:r>
+            <w:proofErr w:type="spellEnd"/>
           </w:p>
         </w:tc>
         <w:tc>
@@ -4653,9 +4839,11 @@
             <w:tcW w:w="1037" w:type="dxa"/>
           </w:tcPr>
           <w:p>
+            <w:proofErr w:type="spellStart"/>
             <w:r>
               <w:t>BodyPart</w:t>
             </w:r>
+            <w:proofErr w:type="spellEnd"/>
           </w:p>
         </w:tc>
         <w:tc>
@@ -4837,7 +5025,39 @@
           </w:tcPr>
           <w:p>
             <w:r>
-              <w:t>(Head, Torso, ArmRight, ArmLeft, LegRight, LegLeft)</w:t>
+              <w:t xml:space="preserve">(Head, Torso, </w:t>
+            </w:r>
+            <w:proofErr w:type="spellStart"/>
+            <w:r>
+              <w:t>ArmRight</w:t>
+            </w:r>
+            <w:proofErr w:type="spellEnd"/>
+            <w:r>
+              <w:t xml:space="preserve">, </w:t>
+            </w:r>
+            <w:proofErr w:type="spellStart"/>
+            <w:r>
+              <w:t>ArmLeft</w:t>
+            </w:r>
+            <w:proofErr w:type="spellEnd"/>
+            <w:r>
+              <w:t xml:space="preserve">, </w:t>
+            </w:r>
+            <w:proofErr w:type="spellStart"/>
+            <w:r>
+              <w:t>LegRight</w:t>
+            </w:r>
+            <w:proofErr w:type="spellEnd"/>
+            <w:r>
+              <w:t xml:space="preserve">, </w:t>
+            </w:r>
+            <w:proofErr w:type="spellStart"/>
+            <w:r>
+              <w:t>LegLeft</w:t>
+            </w:r>
+            <w:proofErr w:type="spellEnd"/>
+            <w:r>
+              <w:t>)</w:t>
             </w:r>
           </w:p>
         </w:tc>
@@ -5362,7 +5582,6 @@
                 <w:b/>
                 <w:bCs/>
               </w:rPr>
-              <w:lastRenderedPageBreak/>
               <w:t xml:space="preserve">Sub-Class: </w:t>
             </w:r>
             <w:r>
@@ -5558,9 +5777,11 @@
             <w:tcW w:w="2065" w:type="dxa"/>
           </w:tcPr>
           <w:p>
+            <w:proofErr w:type="spellStart"/>
             <w:r>
               <w:t>doorIsOpen</w:t>
             </w:r>
+            <w:proofErr w:type="spellEnd"/>
           </w:p>
         </w:tc>
         <w:tc>
@@ -5637,6 +5858,7 @@
               </w:rPr>
               <w:t xml:space="preserve">Sub-Class: </w:t>
             </w:r>
+            <w:proofErr w:type="spellStart"/>
             <w:r>
               <w:rPr>
                 <w:b/>
@@ -5644,6 +5866,7 @@
               </w:rPr>
               <w:t>Misc</w:t>
             </w:r>
+            <w:proofErr w:type="spellEnd"/>
           </w:p>
         </w:tc>
       </w:tr>
@@ -5901,6 +6124,7 @@
           </w:tcPr>
           <w:p>
             <w:r>
+              <w:lastRenderedPageBreak/>
               <w:t>Hunting Knife</w:t>
             </w:r>
           </w:p>
@@ -6275,7 +6499,11 @@
         <w:t xml:space="preserve">During the main game play the </w:t>
       </w:r>
       <w:r>
-        <w:t xml:space="preserve">player can move the unit using arrows keys, bring the Interact Menu up the A and Main Menu up with B. With the interact button up the player will choose a selection using the arrow keys and A or use B to go back. Once a selection is made the interaction will either happen, of the player will be in ‘Select’ mode and must choose the item he wished to interact with using the arrow keys and A. Select mode will be identified because an ‘x’ will appear where the unit is, the indicates to the player that the arrow keys now move the x and not the unit. For example, a player might push A and the interact menu pops up, then select ‘Look At’ and the ‘x’ pops up indicating we are now in select mode, the player might then move the </w:t>
+        <w:t xml:space="preserve">player can move the unit using arrows keys, bring the Interact Menu up the A and Main Menu up with B. With the interact button up the player will choose a selection using the arrow keys and A or use B to go back. Once a selection is made the interaction will either happen, of the player will be in ‘Select’ mode and must choose the item he wished to interact with using the arrow keys and A. Select mode will be identified because an ‘x’ will appear where the unit is, the indicates to the player that the arrow keys now move the x and not the unit. For example, a player might push A and the interact menu pops up, then select ‘Look At’ and the ‘x’ pops up indicating we are now in select </w:t>
+      </w:r>
+      <w:r>
+        <w:lastRenderedPageBreak/>
+        <w:t xml:space="preserve">mode, the player might then move the </w:t>
       </w:r>
       <w:r>
         <w:t>cursor using the arrow keys until it is over the item, they are curious about. Once the player hits A and makes the selection the feedback panel will write to screen the description of the item.</w:t>
@@ -6385,7 +6613,15 @@
               </w:numPr>
             </w:pPr>
             <w:r>
-              <w:t>Map: As the player moves around in the game, they will see tiles. Once a tile has been seen a bool on the tile will be ticked. Then the map the player sees will only consist of the previously seen tiles.</w:t>
+              <w:t xml:space="preserve">Map: As the player moves around in the game, they will see tiles. Once a tile has been seen a </w:t>
+            </w:r>
+            <w:proofErr w:type="spellStart"/>
+            <w:r>
+              <w:t>bool</w:t>
+            </w:r>
+            <w:proofErr w:type="spellEnd"/>
+            <w:r>
+              <w:t xml:space="preserve"> on the tile will be ticked. Then the map the player sees will only consist of the previously seen tiles.</w:t>
             </w:r>
           </w:p>
           <w:p>
@@ -6433,7 +6669,15 @@
               <w:t>example,</w:t>
             </w:r>
             <w:r>
-              <w:t xml:space="preserve"> they may grab and item and the feedback may be, ‘</w:t>
+              <w:t xml:space="preserve"> they may </w:t>
+            </w:r>
+            <w:proofErr w:type="gramStart"/>
+            <w:r>
+              <w:t>grab</w:t>
+            </w:r>
+            <w:proofErr w:type="gramEnd"/>
+            <w:r>
+              <w:t xml:space="preserve"> and item and the feedback may be, ‘</w:t>
             </w:r>
             <w:r>
               <w:t>You picked up an apple</w:t>

</xml_diff>

<commit_message>
Working on Map Generation
</commit_message>
<xml_diff>
--- a/Escape Fort Thunder.docx
+++ b/Escape Fort Thunder.docx
@@ -30,7 +30,10 @@
         <w:t>d</w:t>
       </w:r>
       <w:r>
-        <w:t>ungeon crawl</w:t>
+        <w:t>ungeon</w:t>
+      </w:r>
+      <w:r>
+        <w:t xml:space="preserve"> crawl</w:t>
       </w:r>
       <w:r>
         <w:t xml:space="preserve"> on a mobile device made to look like it is all done in A</w:t>
@@ -3195,14 +3198,12 @@
             <w:tcW w:w="1795" w:type="dxa"/>
           </w:tcPr>
           <w:p>
-            <w:proofErr w:type="spellStart"/>
             <w:r>
               <w:t>fort</w:t>
             </w:r>
             <w:r>
               <w:t>Size</w:t>
             </w:r>
-            <w:proofErr w:type="spellEnd"/>
           </w:p>
         </w:tc>
         <w:tc>
@@ -3240,19 +3241,19 @@
           </w:tcPr>
           <w:p>
             <w:r>
-              <w:t>100</w:t>
+              <w:t>500</w:t>
+            </w:r>
+            <w:r>
+              <w:t xml:space="preserve"> - </w:t>
+            </w:r>
+            <w:r>
+              <w:t>10</w:t>
             </w:r>
             <w:r>
               <w:t>0</w:t>
             </w:r>
             <w:r>
-              <w:t xml:space="preserve"> - </w:t>
-            </w:r>
-            <w:r>
-              <w:t>10</w:t>
-            </w:r>
-            <w:r>
-              <w:t>000</w:t>
+              <w:t>0</w:t>
             </w:r>
           </w:p>
         </w:tc>
@@ -3263,7 +3264,6 @@
             <w:tcW w:w="1795" w:type="dxa"/>
           </w:tcPr>
           <w:p>
-            <w:proofErr w:type="spellStart"/>
             <w:r>
               <w:t>fort</w:t>
             </w:r>
@@ -3273,7 +3273,6 @@
             <w:r>
               <w:t>ostility</w:t>
             </w:r>
-            <w:proofErr w:type="spellEnd"/>
           </w:p>
         </w:tc>
         <w:tc>
@@ -3313,12 +3312,10 @@
             <w:tcW w:w="1795" w:type="dxa"/>
           </w:tcPr>
           <w:p>
-            <w:proofErr w:type="spellStart"/>
             <w:r>
               <w:lastRenderedPageBreak/>
               <w:t>lootPercentage</w:t>
             </w:r>
-            <w:proofErr w:type="spellEnd"/>
           </w:p>
         </w:tc>
         <w:tc>
@@ -3475,11 +3472,9 @@
             <w:tcW w:w="1874" w:type="dxa"/>
           </w:tcPr>
           <w:p>
-            <w:proofErr w:type="spellStart"/>
             <w:r>
               <w:t>groundTileSprite</w:t>
             </w:r>
-            <w:proofErr w:type="spellEnd"/>
           </w:p>
         </w:tc>
         <w:tc>
@@ -3519,11 +3514,9 @@
             <w:tcW w:w="1874" w:type="dxa"/>
           </w:tcPr>
           <w:p>
-            <w:proofErr w:type="spellStart"/>
             <w:r>
               <w:t>playerHasSeen</w:t>
             </w:r>
-            <w:proofErr w:type="spellEnd"/>
           </w:p>
         </w:tc>
         <w:tc>
@@ -3563,11 +3556,9 @@
             <w:tcW w:w="1874" w:type="dxa"/>
           </w:tcPr>
           <w:p>
-            <w:proofErr w:type="spellStart"/>
             <w:r>
               <w:t>itemsOnFloor</w:t>
             </w:r>
-            <w:proofErr w:type="spellEnd"/>
           </w:p>
         </w:tc>
         <w:tc>
@@ -3613,11 +3604,9 @@
             <w:tcW w:w="1874" w:type="dxa"/>
           </w:tcPr>
           <w:p>
-            <w:proofErr w:type="spellStart"/>
             <w:r>
               <w:t>floorMaterial</w:t>
             </w:r>
-            <w:proofErr w:type="spellEnd"/>
           </w:p>
         </w:tc>
         <w:tc>
@@ -3635,11 +3624,9 @@
             <w:tcW w:w="1910" w:type="dxa"/>
           </w:tcPr>
           <w:p>
-            <w:proofErr w:type="spellStart"/>
             <w:r>
               <w:t>FloorMaterial</w:t>
             </w:r>
-            <w:proofErr w:type="spellEnd"/>
           </w:p>
         </w:tc>
         <w:tc>
@@ -3659,11 +3646,9 @@
             <w:tcW w:w="1874" w:type="dxa"/>
           </w:tcPr>
           <w:p>
-            <w:proofErr w:type="spellStart"/>
             <w:r>
               <w:t>tileIsEmpty</w:t>
             </w:r>
-            <w:proofErr w:type="spellEnd"/>
           </w:p>
         </w:tc>
         <w:tc>
@@ -3837,11 +3822,9 @@
             <w:tcW w:w="2697" w:type="dxa"/>
           </w:tcPr>
           <w:p>
-            <w:proofErr w:type="spellStart"/>
             <w:r>
               <w:t>nameOfMaterial</w:t>
             </w:r>
-            <w:proofErr w:type="spellEnd"/>
           </w:p>
         </w:tc>
         <w:tc>
@@ -3881,11 +3864,9 @@
             <w:tcW w:w="2697" w:type="dxa"/>
           </w:tcPr>
           <w:p>
-            <w:proofErr w:type="spellStart"/>
             <w:r>
               <w:t>materialDescription</w:t>
             </w:r>
-            <w:proofErr w:type="spellEnd"/>
           </w:p>
         </w:tc>
         <w:tc>
@@ -4268,13 +4249,8 @@
           </w:tcPr>
           <w:p>
             <w:r>
-              <w:t xml:space="preserve">0 - </w:t>
-            </w:r>
-            <w:proofErr w:type="spellStart"/>
-            <w:r>
-              <w:t>MaxHealth</w:t>
-            </w:r>
-            <w:proofErr w:type="spellEnd"/>
+              <w:t>0 - MaxHealth</w:t>
+            </w:r>
           </w:p>
         </w:tc>
       </w:tr>
@@ -4284,11 +4260,9 @@
             <w:tcW w:w="1525" w:type="dxa"/>
           </w:tcPr>
           <w:p>
-            <w:proofErr w:type="spellStart"/>
             <w:r>
               <w:t>maxHealth</w:t>
             </w:r>
-            <w:proofErr w:type="spellEnd"/>
           </w:p>
         </w:tc>
         <w:tc>
@@ -4328,11 +4302,9 @@
             <w:tcW w:w="1525" w:type="dxa"/>
           </w:tcPr>
           <w:p>
-            <w:proofErr w:type="spellStart"/>
             <w:r>
               <w:t>visionDistance</w:t>
             </w:r>
-            <w:proofErr w:type="spellEnd"/>
           </w:p>
         </w:tc>
         <w:tc>
@@ -4425,15 +4397,7 @@
           </w:tcPr>
           <w:p>
             <w:r>
-              <w:t xml:space="preserve">Unit needs to consume food to keep this </w:t>
-            </w:r>
-            <w:proofErr w:type="gramStart"/>
-            <w:r>
-              <w:t>up, or</w:t>
-            </w:r>
-            <w:proofErr w:type="gramEnd"/>
-            <w:r>
-              <w:t xml:space="preserve"> starve.</w:t>
+              <w:t>Unit needs to consume food to keep this up, or starve.</w:t>
             </w:r>
           </w:p>
         </w:tc>
@@ -4610,11 +4574,9 @@
             <w:tcW w:w="1037" w:type="dxa"/>
           </w:tcPr>
           <w:p>
-            <w:proofErr w:type="spellStart"/>
             <w:r>
               <w:t>BodyPart</w:t>
             </w:r>
-            <w:proofErr w:type="spellEnd"/>
           </w:p>
         </w:tc>
         <w:tc>
@@ -4655,11 +4617,9 @@
             <w:tcW w:w="1037" w:type="dxa"/>
           </w:tcPr>
           <w:p>
-            <w:proofErr w:type="spellStart"/>
             <w:r>
               <w:t>BodyPart</w:t>
             </w:r>
-            <w:proofErr w:type="spellEnd"/>
           </w:p>
         </w:tc>
         <w:tc>
@@ -4679,11 +4639,9 @@
             <w:tcW w:w="1525" w:type="dxa"/>
           </w:tcPr>
           <w:p>
-            <w:proofErr w:type="spellStart"/>
             <w:r>
               <w:t>armRight</w:t>
             </w:r>
-            <w:proofErr w:type="spellEnd"/>
           </w:p>
         </w:tc>
         <w:tc>
@@ -4701,11 +4659,9 @@
             <w:tcW w:w="1037" w:type="dxa"/>
           </w:tcPr>
           <w:p>
-            <w:proofErr w:type="spellStart"/>
             <w:r>
               <w:t>BodyPart</w:t>
             </w:r>
-            <w:proofErr w:type="spellEnd"/>
           </w:p>
         </w:tc>
         <w:tc>
@@ -4725,11 +4681,9 @@
             <w:tcW w:w="1525" w:type="dxa"/>
           </w:tcPr>
           <w:p>
-            <w:proofErr w:type="spellStart"/>
             <w:r>
               <w:t>armLeft</w:t>
             </w:r>
-            <w:proofErr w:type="spellEnd"/>
           </w:p>
         </w:tc>
         <w:tc>
@@ -4747,11 +4701,9 @@
             <w:tcW w:w="1037" w:type="dxa"/>
           </w:tcPr>
           <w:p>
-            <w:proofErr w:type="spellStart"/>
             <w:r>
               <w:t>BodyPart</w:t>
             </w:r>
-            <w:proofErr w:type="spellEnd"/>
           </w:p>
         </w:tc>
         <w:tc>
@@ -4771,11 +4723,9 @@
             <w:tcW w:w="1525" w:type="dxa"/>
           </w:tcPr>
           <w:p>
-            <w:proofErr w:type="spellStart"/>
             <w:r>
               <w:t>legRight</w:t>
             </w:r>
-            <w:proofErr w:type="spellEnd"/>
           </w:p>
         </w:tc>
         <w:tc>
@@ -4793,11 +4743,9 @@
             <w:tcW w:w="1037" w:type="dxa"/>
           </w:tcPr>
           <w:p>
-            <w:proofErr w:type="spellStart"/>
             <w:r>
               <w:t>BodyPart</w:t>
             </w:r>
-            <w:proofErr w:type="spellEnd"/>
           </w:p>
         </w:tc>
         <w:tc>
@@ -4817,11 +4765,9 @@
             <w:tcW w:w="1525" w:type="dxa"/>
           </w:tcPr>
           <w:p>
-            <w:proofErr w:type="spellStart"/>
             <w:r>
               <w:t>legLeft</w:t>
             </w:r>
-            <w:proofErr w:type="spellEnd"/>
           </w:p>
         </w:tc>
         <w:tc>
@@ -4839,11 +4785,9 @@
             <w:tcW w:w="1037" w:type="dxa"/>
           </w:tcPr>
           <w:p>
-            <w:proofErr w:type="spellStart"/>
             <w:r>
               <w:t>BodyPart</w:t>
             </w:r>
-            <w:proofErr w:type="spellEnd"/>
           </w:p>
         </w:tc>
         <w:tc>
@@ -5025,39 +4969,7 @@
           </w:tcPr>
           <w:p>
             <w:r>
-              <w:t xml:space="preserve">(Head, Torso, </w:t>
-            </w:r>
-            <w:proofErr w:type="spellStart"/>
-            <w:r>
-              <w:t>ArmRight</w:t>
-            </w:r>
-            <w:proofErr w:type="spellEnd"/>
-            <w:r>
-              <w:t xml:space="preserve">, </w:t>
-            </w:r>
-            <w:proofErr w:type="spellStart"/>
-            <w:r>
-              <w:t>ArmLeft</w:t>
-            </w:r>
-            <w:proofErr w:type="spellEnd"/>
-            <w:r>
-              <w:t xml:space="preserve">, </w:t>
-            </w:r>
-            <w:proofErr w:type="spellStart"/>
-            <w:r>
-              <w:t>LegRight</w:t>
-            </w:r>
-            <w:proofErr w:type="spellEnd"/>
-            <w:r>
-              <w:t xml:space="preserve">, </w:t>
-            </w:r>
-            <w:proofErr w:type="spellStart"/>
-            <w:r>
-              <w:t>LegLeft</w:t>
-            </w:r>
-            <w:proofErr w:type="spellEnd"/>
-            <w:r>
-              <w:t>)</w:t>
+              <w:t>(Head, Torso, ArmRight, ArmLeft, LegRight, LegLeft)</w:t>
             </w:r>
           </w:p>
         </w:tc>
@@ -5777,11 +5689,9 @@
             <w:tcW w:w="2065" w:type="dxa"/>
           </w:tcPr>
           <w:p>
-            <w:proofErr w:type="spellStart"/>
             <w:r>
               <w:t>doorIsOpen</w:t>
             </w:r>
-            <w:proofErr w:type="spellEnd"/>
           </w:p>
         </w:tc>
         <w:tc>
@@ -5858,7 +5768,6 @@
               </w:rPr>
               <w:t xml:space="preserve">Sub-Class: </w:t>
             </w:r>
-            <w:proofErr w:type="spellStart"/>
             <w:r>
               <w:rPr>
                 <w:b/>
@@ -5866,7 +5775,6 @@
               </w:rPr>
               <w:t>Misc</w:t>
             </w:r>
-            <w:proofErr w:type="spellEnd"/>
           </w:p>
         </w:tc>
       </w:tr>
@@ -6613,15 +6521,7 @@
               </w:numPr>
             </w:pPr>
             <w:r>
-              <w:t xml:space="preserve">Map: As the player moves around in the game, they will see tiles. Once a tile has been seen a </w:t>
-            </w:r>
-            <w:proofErr w:type="spellStart"/>
-            <w:r>
-              <w:t>bool</w:t>
-            </w:r>
-            <w:proofErr w:type="spellEnd"/>
-            <w:r>
-              <w:t xml:space="preserve"> on the tile will be ticked. Then the map the player sees will only consist of the previously seen tiles.</w:t>
+              <w:t>Map: As the player moves around in the game, they will see tiles. Once a tile has been seen a bool on the tile will be ticked. Then the map the player sees will only consist of the previously seen tiles.</w:t>
             </w:r>
           </w:p>
           <w:p>
@@ -6669,15 +6569,7 @@
               <w:t>example,</w:t>
             </w:r>
             <w:r>
-              <w:t xml:space="preserve"> they may </w:t>
-            </w:r>
-            <w:proofErr w:type="gramStart"/>
-            <w:r>
-              <w:t>grab</w:t>
-            </w:r>
-            <w:proofErr w:type="gramEnd"/>
-            <w:r>
-              <w:t xml:space="preserve"> and item and the feedback may be, ‘</w:t>
+              <w:t xml:space="preserve"> they may grab and item and the feedback may be, ‘</w:t>
             </w:r>
             <w:r>
               <w:t>You picked up an apple</w:t>

</xml_diff>

<commit_message>
Working on map generation still. Backing up to switch comps.
</commit_message>
<xml_diff>
--- a/Escape Fort Thunder.docx
+++ b/Escape Fort Thunder.docx
@@ -8,7 +8,7 @@
         <w:jc w:val="center"/>
       </w:pPr>
       <w:r>
-        <w:t>Escape Fort Thunder</w:t>
+        <w:t xml:space="preserve"> </w:t>
       </w:r>
     </w:p>
     <w:p>
@@ -2439,6 +2439,15 @@
                 <w:szCs w:val="20"/>
               </w:rPr>
             </w:pPr>
+            <w:r>
+              <w:rPr>
+                <w:rFonts w:asciiTheme="majorHAnsi" w:hAnsiTheme="majorHAnsi" w:cstheme="majorHAnsi"/>
+                <w:color w:val="000000"/>
+                <w:sz w:val="20"/>
+                <w:szCs w:val="20"/>
+              </w:rPr>
+              <w:t>f</w:t>
+            </w:r>
           </w:p>
         </w:tc>
         <w:tc>
@@ -2464,6 +2473,15 @@
                 <w:szCs w:val="20"/>
               </w:rPr>
             </w:pPr>
+            <w:r>
+              <w:rPr>
+                <w:rFonts w:asciiTheme="majorHAnsi" w:hAnsiTheme="majorHAnsi" w:cstheme="majorHAnsi"/>
+                <w:color w:val="000000"/>
+                <w:sz w:val="20"/>
+                <w:szCs w:val="20"/>
+              </w:rPr>
+              <w:t>Fence</w:t>
+            </w:r>
           </w:p>
         </w:tc>
         <w:tc>
@@ -3198,12 +3216,14 @@
             <w:tcW w:w="1795" w:type="dxa"/>
           </w:tcPr>
           <w:p>
+            <w:proofErr w:type="spellStart"/>
             <w:r>
               <w:t>fort</w:t>
             </w:r>
             <w:r>
               <w:t>Size</w:t>
             </w:r>
+            <w:proofErr w:type="spellEnd"/>
           </w:p>
         </w:tc>
         <w:tc>
@@ -3241,13 +3261,13 @@
           </w:tcPr>
           <w:p>
             <w:r>
-              <w:t>500</w:t>
+              <w:t>200</w:t>
             </w:r>
             <w:r>
               <w:t xml:space="preserve"> - </w:t>
             </w:r>
             <w:r>
-              <w:t>10</w:t>
+              <w:t>5</w:t>
             </w:r>
             <w:r>
               <w:t>0</w:t>
@@ -3264,6 +3284,7 @@
             <w:tcW w:w="1795" w:type="dxa"/>
           </w:tcPr>
           <w:p>
+            <w:proofErr w:type="spellStart"/>
             <w:r>
               <w:t>fort</w:t>
             </w:r>
@@ -3273,6 +3294,7 @@
             <w:r>
               <w:t>ostility</w:t>
             </w:r>
+            <w:proofErr w:type="spellEnd"/>
           </w:p>
         </w:tc>
         <w:tc>
@@ -3312,10 +3334,12 @@
             <w:tcW w:w="1795" w:type="dxa"/>
           </w:tcPr>
           <w:p>
+            <w:proofErr w:type="spellStart"/>
             <w:r>
               <w:lastRenderedPageBreak/>
               <w:t>lootPercentage</w:t>
             </w:r>
+            <w:proofErr w:type="spellEnd"/>
           </w:p>
         </w:tc>
         <w:tc>
@@ -3472,9 +3496,11 @@
             <w:tcW w:w="1874" w:type="dxa"/>
           </w:tcPr>
           <w:p>
+            <w:proofErr w:type="spellStart"/>
             <w:r>
               <w:t>groundTileSprite</w:t>
             </w:r>
+            <w:proofErr w:type="spellEnd"/>
           </w:p>
         </w:tc>
         <w:tc>
@@ -3514,9 +3540,11 @@
             <w:tcW w:w="1874" w:type="dxa"/>
           </w:tcPr>
           <w:p>
+            <w:proofErr w:type="spellStart"/>
             <w:r>
               <w:t>playerHasSeen</w:t>
             </w:r>
+            <w:proofErr w:type="spellEnd"/>
           </w:p>
         </w:tc>
         <w:tc>
@@ -3556,9 +3584,11 @@
             <w:tcW w:w="1874" w:type="dxa"/>
           </w:tcPr>
           <w:p>
+            <w:proofErr w:type="spellStart"/>
             <w:r>
               <w:t>itemsOnFloor</w:t>
             </w:r>
+            <w:proofErr w:type="spellEnd"/>
           </w:p>
         </w:tc>
         <w:tc>
@@ -3604,9 +3634,11 @@
             <w:tcW w:w="1874" w:type="dxa"/>
           </w:tcPr>
           <w:p>
+            <w:proofErr w:type="spellStart"/>
             <w:r>
               <w:t>floorMaterial</w:t>
             </w:r>
+            <w:proofErr w:type="spellEnd"/>
           </w:p>
         </w:tc>
         <w:tc>
@@ -3624,9 +3656,11 @@
             <w:tcW w:w="1910" w:type="dxa"/>
           </w:tcPr>
           <w:p>
+            <w:proofErr w:type="spellStart"/>
             <w:r>
               <w:t>FloorMaterial</w:t>
             </w:r>
+            <w:proofErr w:type="spellEnd"/>
           </w:p>
         </w:tc>
         <w:tc>
@@ -3646,9 +3680,11 @@
             <w:tcW w:w="1874" w:type="dxa"/>
           </w:tcPr>
           <w:p>
+            <w:proofErr w:type="spellStart"/>
             <w:r>
               <w:t>tileIsEmpty</w:t>
             </w:r>
+            <w:proofErr w:type="spellEnd"/>
           </w:p>
         </w:tc>
         <w:tc>
@@ -3822,9 +3858,11 @@
             <w:tcW w:w="2697" w:type="dxa"/>
           </w:tcPr>
           <w:p>
+            <w:proofErr w:type="spellStart"/>
             <w:r>
               <w:t>nameOfMaterial</w:t>
             </w:r>
+            <w:proofErr w:type="spellEnd"/>
           </w:p>
         </w:tc>
         <w:tc>
@@ -3864,9 +3902,11 @@
             <w:tcW w:w="2697" w:type="dxa"/>
           </w:tcPr>
           <w:p>
+            <w:proofErr w:type="spellStart"/>
             <w:r>
               <w:t>materialDescription</w:t>
             </w:r>
+            <w:proofErr w:type="spellEnd"/>
           </w:p>
         </w:tc>
         <w:tc>
@@ -4249,8 +4289,13 @@
           </w:tcPr>
           <w:p>
             <w:r>
-              <w:t>0 - MaxHealth</w:t>
-            </w:r>
+              <w:t xml:space="preserve">0 - </w:t>
+            </w:r>
+            <w:proofErr w:type="spellStart"/>
+            <w:r>
+              <w:t>MaxHealth</w:t>
+            </w:r>
+            <w:proofErr w:type="spellEnd"/>
           </w:p>
         </w:tc>
       </w:tr>
@@ -4260,9 +4305,11 @@
             <w:tcW w:w="1525" w:type="dxa"/>
           </w:tcPr>
           <w:p>
+            <w:proofErr w:type="spellStart"/>
             <w:r>
               <w:t>maxHealth</w:t>
             </w:r>
+            <w:proofErr w:type="spellEnd"/>
           </w:p>
         </w:tc>
         <w:tc>
@@ -4302,9 +4349,11 @@
             <w:tcW w:w="1525" w:type="dxa"/>
           </w:tcPr>
           <w:p>
+            <w:proofErr w:type="spellStart"/>
             <w:r>
               <w:t>visionDistance</w:t>
             </w:r>
+            <w:proofErr w:type="spellEnd"/>
           </w:p>
         </w:tc>
         <w:tc>
@@ -4397,7 +4446,15 @@
           </w:tcPr>
           <w:p>
             <w:r>
-              <w:t>Unit needs to consume food to keep this up, or starve.</w:t>
+              <w:t xml:space="preserve">Unit needs to consume food to keep this </w:t>
+            </w:r>
+            <w:proofErr w:type="gramStart"/>
+            <w:r>
+              <w:t>up, or</w:t>
+            </w:r>
+            <w:proofErr w:type="gramEnd"/>
+            <w:r>
+              <w:t xml:space="preserve"> starve.</w:t>
             </w:r>
           </w:p>
         </w:tc>
@@ -4574,9 +4631,11 @@
             <w:tcW w:w="1037" w:type="dxa"/>
           </w:tcPr>
           <w:p>
+            <w:proofErr w:type="spellStart"/>
             <w:r>
               <w:t>BodyPart</w:t>
             </w:r>
+            <w:proofErr w:type="spellEnd"/>
           </w:p>
         </w:tc>
         <w:tc>
@@ -4617,9 +4676,11 @@
             <w:tcW w:w="1037" w:type="dxa"/>
           </w:tcPr>
           <w:p>
+            <w:proofErr w:type="spellStart"/>
             <w:r>
               <w:t>BodyPart</w:t>
             </w:r>
+            <w:proofErr w:type="spellEnd"/>
           </w:p>
         </w:tc>
         <w:tc>
@@ -4639,9 +4700,11 @@
             <w:tcW w:w="1525" w:type="dxa"/>
           </w:tcPr>
           <w:p>
+            <w:proofErr w:type="spellStart"/>
             <w:r>
               <w:t>armRight</w:t>
             </w:r>
+            <w:proofErr w:type="spellEnd"/>
           </w:p>
         </w:tc>
         <w:tc>
@@ -4659,9 +4722,11 @@
             <w:tcW w:w="1037" w:type="dxa"/>
           </w:tcPr>
           <w:p>
+            <w:proofErr w:type="spellStart"/>
             <w:r>
               <w:t>BodyPart</w:t>
             </w:r>
+            <w:proofErr w:type="spellEnd"/>
           </w:p>
         </w:tc>
         <w:tc>
@@ -4681,9 +4746,11 @@
             <w:tcW w:w="1525" w:type="dxa"/>
           </w:tcPr>
           <w:p>
+            <w:proofErr w:type="spellStart"/>
             <w:r>
               <w:t>armLeft</w:t>
             </w:r>
+            <w:proofErr w:type="spellEnd"/>
           </w:p>
         </w:tc>
         <w:tc>
@@ -4701,9 +4768,11 @@
             <w:tcW w:w="1037" w:type="dxa"/>
           </w:tcPr>
           <w:p>
+            <w:proofErr w:type="spellStart"/>
             <w:r>
               <w:t>BodyPart</w:t>
             </w:r>
+            <w:proofErr w:type="spellEnd"/>
           </w:p>
         </w:tc>
         <w:tc>
@@ -4723,9 +4792,11 @@
             <w:tcW w:w="1525" w:type="dxa"/>
           </w:tcPr>
           <w:p>
+            <w:proofErr w:type="spellStart"/>
             <w:r>
               <w:t>legRight</w:t>
             </w:r>
+            <w:proofErr w:type="spellEnd"/>
           </w:p>
         </w:tc>
         <w:tc>
@@ -4743,9 +4814,11 @@
             <w:tcW w:w="1037" w:type="dxa"/>
           </w:tcPr>
           <w:p>
+            <w:proofErr w:type="spellStart"/>
             <w:r>
               <w:t>BodyPart</w:t>
             </w:r>
+            <w:proofErr w:type="spellEnd"/>
           </w:p>
         </w:tc>
         <w:tc>
@@ -4765,9 +4838,11 @@
             <w:tcW w:w="1525" w:type="dxa"/>
           </w:tcPr>
           <w:p>
+            <w:proofErr w:type="spellStart"/>
             <w:r>
               <w:t>legLeft</w:t>
             </w:r>
+            <w:proofErr w:type="spellEnd"/>
           </w:p>
         </w:tc>
         <w:tc>
@@ -4785,9 +4860,11 @@
             <w:tcW w:w="1037" w:type="dxa"/>
           </w:tcPr>
           <w:p>
+            <w:proofErr w:type="spellStart"/>
             <w:r>
               <w:t>BodyPart</w:t>
             </w:r>
+            <w:proofErr w:type="spellEnd"/>
           </w:p>
         </w:tc>
         <w:tc>
@@ -4969,7 +5046,39 @@
           </w:tcPr>
           <w:p>
             <w:r>
-              <w:t>(Head, Torso, ArmRight, ArmLeft, LegRight, LegLeft)</w:t>
+              <w:t xml:space="preserve">(Head, Torso, </w:t>
+            </w:r>
+            <w:proofErr w:type="spellStart"/>
+            <w:r>
+              <w:t>ArmRight</w:t>
+            </w:r>
+            <w:proofErr w:type="spellEnd"/>
+            <w:r>
+              <w:t xml:space="preserve">, </w:t>
+            </w:r>
+            <w:proofErr w:type="spellStart"/>
+            <w:r>
+              <w:t>ArmLeft</w:t>
+            </w:r>
+            <w:proofErr w:type="spellEnd"/>
+            <w:r>
+              <w:t xml:space="preserve">, </w:t>
+            </w:r>
+            <w:proofErr w:type="spellStart"/>
+            <w:r>
+              <w:t>LegRight</w:t>
+            </w:r>
+            <w:proofErr w:type="spellEnd"/>
+            <w:r>
+              <w:t xml:space="preserve">, </w:t>
+            </w:r>
+            <w:proofErr w:type="spellStart"/>
+            <w:r>
+              <w:t>LegLeft</w:t>
+            </w:r>
+            <w:proofErr w:type="spellEnd"/>
+            <w:r>
+              <w:t>)</w:t>
             </w:r>
           </w:p>
         </w:tc>
@@ -5689,9 +5798,11 @@
             <w:tcW w:w="2065" w:type="dxa"/>
           </w:tcPr>
           <w:p>
+            <w:proofErr w:type="spellStart"/>
             <w:r>
               <w:t>doorIsOpen</w:t>
             </w:r>
+            <w:proofErr w:type="spellEnd"/>
           </w:p>
         </w:tc>
         <w:tc>
@@ -5768,6 +5879,7 @@
               </w:rPr>
               <w:t xml:space="preserve">Sub-Class: </w:t>
             </w:r>
+            <w:proofErr w:type="spellStart"/>
             <w:r>
               <w:rPr>
                 <w:b/>
@@ -5775,6 +5887,7 @@
               </w:rPr>
               <w:t>Misc</w:t>
             </w:r>
+            <w:proofErr w:type="spellEnd"/>
           </w:p>
         </w:tc>
       </w:tr>
@@ -6407,11 +6520,7 @@
         <w:t xml:space="preserve">During the main game play the </w:t>
       </w:r>
       <w:r>
-        <w:t xml:space="preserve">player can move the unit using arrows keys, bring the Interact Menu up the A and Main Menu up with B. With the interact button up the player will choose a selection using the arrow keys and A or use B to go back. Once a selection is made the interaction will either happen, of the player will be in ‘Select’ mode and must choose the item he wished to interact with using the arrow keys and A. Select mode will be identified because an ‘x’ will appear where the unit is, the indicates to the player that the arrow keys now move the x and not the unit. For example, a player might push A and the interact menu pops up, then select ‘Look At’ and the ‘x’ pops up indicating we are now in select </w:t>
-      </w:r>
-      <w:r>
-        <w:lastRenderedPageBreak/>
-        <w:t xml:space="preserve">mode, the player might then move the </w:t>
+        <w:t xml:space="preserve">player can move the unit using arrows keys, bring the Interact Menu up the A and Main Menu up with B. With the interact button up the player will choose a selection using the arrow keys and A or use B to go back. Once a selection is made the interaction will either happen, of the player will be in ‘Select’ mode and must choose the item he wished to interact with using the arrow keys and A. Select mode will be identified because an ‘x’ will appear where the unit is, the indicates to the player that the arrow keys now move the x and not the unit. For example, a player might push A and the interact menu pops up, then select ‘Look At’ and the ‘x’ pops up indicating we are now in select mode, the player might then move the </w:t>
       </w:r>
       <w:r>
         <w:t>cursor using the arrow keys until it is over the item, they are curious about. Once the player hits A and makes the selection the feedback panel will write to screen the description of the item.</w:t>
@@ -6521,7 +6630,15 @@
               </w:numPr>
             </w:pPr>
             <w:r>
-              <w:t>Map: As the player moves around in the game, they will see tiles. Once a tile has been seen a bool on the tile will be ticked. Then the map the player sees will only consist of the previously seen tiles.</w:t>
+              <w:t xml:space="preserve">Map: As the player moves around in the game, they will see tiles. Once a tile has been seen a </w:t>
+            </w:r>
+            <w:proofErr w:type="spellStart"/>
+            <w:r>
+              <w:t>bool</w:t>
+            </w:r>
+            <w:proofErr w:type="spellEnd"/>
+            <w:r>
+              <w:t xml:space="preserve"> on the tile will be ticked. Then the map the player sees will only consist of the previously seen tiles.</w:t>
             </w:r>
           </w:p>
           <w:p>
@@ -6569,7 +6686,15 @@
               <w:t>example,</w:t>
             </w:r>
             <w:r>
-              <w:t xml:space="preserve"> they may grab and item and the feedback may be, ‘</w:t>
+              <w:t xml:space="preserve"> they may </w:t>
+            </w:r>
+            <w:proofErr w:type="gramStart"/>
+            <w:r>
+              <w:t>grab</w:t>
+            </w:r>
+            <w:proofErr w:type="gramEnd"/>
+            <w:r>
+              <w:t xml:space="preserve"> and item and the feedback may be, ‘</w:t>
             </w:r>
             <w:r>
               <w:t>You picked up an apple</w:t>

</xml_diff>